<commit_message>
Typos and grammar fixes
</commit_message>
<xml_diff>
--- a/Deliverable4.docx
+++ b/Deliverable4.docx
@@ -179,18 +179,15 @@
       <w:bookmarkEnd w:id="17"/>
       <w:bookmarkEnd w:id="18"/>
     </w:p>
-    <w:p>
-      <w:bookmarkStart w:id="19" w:name="_GoBack"/>
-      <w:bookmarkEnd w:id="19"/>
-    </w:p>
+    <w:p/>
     <w:p>
       <w:pPr>
         <w:pStyle w:val="Heading2"/>
         <w:spacing w:before="0"/>
         <w:contextualSpacing w:val="0"/>
       </w:pPr>
-      <w:bookmarkStart w:id="20" w:name="h.5u7by16oa1s4" w:colFirst="0" w:colLast="0"/>
-      <w:bookmarkEnd w:id="20"/>
+      <w:bookmarkStart w:id="19" w:name="h.5u7by16oa1s4" w:colFirst="0" w:colLast="0"/>
+      <w:bookmarkEnd w:id="19"/>
       <w:r>
         <w:lastRenderedPageBreak/>
         <w:t>Summary</w:t>
@@ -206,23 +203,127 @@
           <w:sz w:val="24"/>
           <w:szCs w:val="24"/>
         </w:rPr>
-        <w:t>I chose the JUnit-based property-based tests to do for this deliverable. Since understood the combinatorial testing better than what constituted a set of property-based tests, choosing the property-based tests route seemed like a better option. Not only di</w:t>
-      </w:r>
-      <w:r>
-        <w:rPr>
-          <w:rFonts w:ascii="Times New Roman" w:eastAsia="Times New Roman" w:hAnsi="Times New Roman" w:cs="Times New Roman"/>
-          <w:sz w:val="24"/>
-          <w:szCs w:val="24"/>
-        </w:rPr>
-        <w:t>d it allow for me to spend more time looking through the notes and reading the book, which I would have done regardless, but I also had a chance to practice the concept if I were to choose this option. Furthermore, since we already received and followed al</w:t>
-      </w:r>
-      <w:r>
-        <w:rPr>
-          <w:rFonts w:ascii="Times New Roman" w:eastAsia="Times New Roman" w:hAnsi="Times New Roman" w:cs="Times New Roman"/>
-          <w:sz w:val="24"/>
-          <w:szCs w:val="24"/>
-        </w:rPr>
-        <w:t>ong with a detailed example in class of combinatorial testing, I felt that I needed a way to match that with property-based testing.</w:t>
+        <w:t>I chose the JUnit-</w:t>
+      </w:r>
+      <w:r>
+        <w:rPr>
+          <w:rFonts w:ascii="Times New Roman" w:eastAsia="Times New Roman" w:hAnsi="Times New Roman" w:cs="Times New Roman"/>
+          <w:sz w:val="24"/>
+          <w:szCs w:val="24"/>
+        </w:rPr>
+        <w:t>based property-based tests</w:t>
+      </w:r>
+      <w:r>
+        <w:rPr>
+          <w:rFonts w:ascii="Times New Roman" w:eastAsia="Times New Roman" w:hAnsi="Times New Roman" w:cs="Times New Roman"/>
+          <w:sz w:val="24"/>
+          <w:szCs w:val="24"/>
+        </w:rPr>
+        <w:t xml:space="preserve"> for this deliverable. Since </w:t>
+      </w:r>
+      <w:r>
+        <w:rPr>
+          <w:rFonts w:ascii="Times New Roman" w:eastAsia="Times New Roman" w:hAnsi="Times New Roman" w:cs="Times New Roman"/>
+          <w:sz w:val="24"/>
+          <w:szCs w:val="24"/>
+        </w:rPr>
+        <w:t xml:space="preserve">I </w:t>
+      </w:r>
+      <w:r>
+        <w:rPr>
+          <w:rFonts w:ascii="Times New Roman" w:eastAsia="Times New Roman" w:hAnsi="Times New Roman" w:cs="Times New Roman"/>
+          <w:sz w:val="24"/>
+          <w:szCs w:val="24"/>
+        </w:rPr>
+        <w:t xml:space="preserve">understood the combinatorial testing better than </w:t>
+      </w:r>
+      <w:r>
+        <w:rPr>
+          <w:rFonts w:ascii="Times New Roman" w:eastAsia="Times New Roman" w:hAnsi="Times New Roman" w:cs="Times New Roman"/>
+          <w:sz w:val="24"/>
+          <w:szCs w:val="24"/>
+        </w:rPr>
+        <w:t>property-based testing</w:t>
+      </w:r>
+      <w:r>
+        <w:rPr>
+          <w:rFonts w:ascii="Times New Roman" w:eastAsia="Times New Roman" w:hAnsi="Times New Roman" w:cs="Times New Roman"/>
+          <w:sz w:val="24"/>
+          <w:szCs w:val="24"/>
+        </w:rPr>
+        <w:t>, choosing the property-based tests route seemed l</w:t>
+      </w:r>
+      <w:r>
+        <w:rPr>
+          <w:rFonts w:ascii="Times New Roman" w:eastAsia="Times New Roman" w:hAnsi="Times New Roman" w:cs="Times New Roman"/>
+          <w:sz w:val="24"/>
+          <w:szCs w:val="24"/>
+        </w:rPr>
+        <w:t xml:space="preserve">ike a better option. It not only </w:t>
+      </w:r>
+      <w:r>
+        <w:rPr>
+          <w:rFonts w:ascii="Times New Roman" w:eastAsia="Times New Roman" w:hAnsi="Times New Roman" w:cs="Times New Roman"/>
+          <w:sz w:val="24"/>
+          <w:szCs w:val="24"/>
+        </w:rPr>
+        <w:t>allow</w:t>
+      </w:r>
+      <w:r>
+        <w:rPr>
+          <w:rFonts w:ascii="Times New Roman" w:eastAsia="Times New Roman" w:hAnsi="Times New Roman" w:cs="Times New Roman"/>
+          <w:sz w:val="24"/>
+          <w:szCs w:val="24"/>
+        </w:rPr>
+        <w:t>ed</w:t>
+      </w:r>
+      <w:r>
+        <w:rPr>
+          <w:rFonts w:ascii="Times New Roman" w:eastAsia="Times New Roman" w:hAnsi="Times New Roman" w:cs="Times New Roman"/>
+          <w:sz w:val="24"/>
+          <w:szCs w:val="24"/>
+        </w:rPr>
+        <w:t xml:space="preserve"> for me to spend more time looking through the notes and reading the book, which I would have done regardless, but I also had a chance to practice the concept</w:t>
+      </w:r>
+      <w:r>
+        <w:rPr>
+          <w:rFonts w:ascii="Times New Roman" w:eastAsia="Times New Roman" w:hAnsi="Times New Roman" w:cs="Times New Roman"/>
+          <w:sz w:val="24"/>
+          <w:szCs w:val="24"/>
+        </w:rPr>
+        <w:t xml:space="preserve"> through this project if chosen</w:t>
+      </w:r>
+      <w:r>
+        <w:rPr>
+          <w:rFonts w:ascii="Times New Roman" w:eastAsia="Times New Roman" w:hAnsi="Times New Roman" w:cs="Times New Roman"/>
+          <w:sz w:val="24"/>
+          <w:szCs w:val="24"/>
+        </w:rPr>
+        <w:t>. Furthermore, since we already received and followed al</w:t>
+      </w:r>
+      <w:r>
+        <w:rPr>
+          <w:rFonts w:ascii="Times New Roman" w:eastAsia="Times New Roman" w:hAnsi="Times New Roman" w:cs="Times New Roman"/>
+          <w:sz w:val="24"/>
+          <w:szCs w:val="24"/>
+        </w:rPr>
+        <w:t>ong wit</w:t>
+      </w:r>
+      <w:r>
+        <w:rPr>
+          <w:rFonts w:ascii="Times New Roman" w:eastAsia="Times New Roman" w:hAnsi="Times New Roman" w:cs="Times New Roman"/>
+          <w:sz w:val="24"/>
+          <w:szCs w:val="24"/>
+        </w:rPr>
+        <w:t>h a detailed example in class for</w:t>
+      </w:r>
+      <w:r>
+        <w:rPr>
+          <w:rFonts w:ascii="Times New Roman" w:eastAsia="Times New Roman" w:hAnsi="Times New Roman" w:cs="Times New Roman"/>
+          <w:sz w:val="24"/>
+          <w:szCs w:val="24"/>
+        </w:rPr>
+        <w:t xml:space="preserve"> combinatorial testing, I felt that I needed a way to match that with property-based testing.</w:t>
       </w:r>
     </w:p>
     <w:p>
@@ -233,55 +334,347 @@
           <w:szCs w:val="24"/>
         </w:rPr>
         <w:tab/>
-        <w:t>The property-based testing involves checking the expected properties of the behavior with the observed properties of the b</w:t>
-      </w:r>
-      <w:r>
-        <w:rPr>
-          <w:rFonts w:ascii="Times New Roman" w:eastAsia="Times New Roman" w:hAnsi="Times New Roman" w:cs="Times New Roman"/>
-          <w:sz w:val="24"/>
-          <w:szCs w:val="24"/>
-        </w:rPr>
-        <w:t>ehavior. In this case, it was necessary at each iteration to generate an array of random length that each were comprised of also randomly generated integer values. These arrays each served as input into the Arrays.sort() function. Individually using the Ar</w:t>
-      </w:r>
-      <w:r>
-        <w:rPr>
-          <w:rFonts w:ascii="Times New Roman" w:eastAsia="Times New Roman" w:hAnsi="Times New Roman" w:cs="Times New Roman"/>
-          <w:sz w:val="24"/>
-          <w:szCs w:val="24"/>
-        </w:rPr>
-        <w:t xml:space="preserve">rays.sort() function on each of these arrays allowed for the same array to be tested as output in terms of its properties. The properties then tested include testing the array length size, the proper sort order of the output array, and the pureness of the </w:t>
-      </w:r>
-      <w:r>
-        <w:rPr>
-          <w:rFonts w:ascii="Times New Roman" w:eastAsia="Times New Roman" w:hAnsi="Times New Roman" w:cs="Times New Roman"/>
-          <w:sz w:val="24"/>
-          <w:szCs w:val="24"/>
-        </w:rPr>
-        <w:t>function. By recording the original, randomly generated length of the input array, it was then possible to test that with the output array’s length. Testing this ensures that no values were added or removed due to the sort function. To test the proper sort</w:t>
-      </w:r>
-      <w:r>
-        <w:rPr>
-          <w:rFonts w:ascii="Times New Roman" w:eastAsia="Times New Roman" w:hAnsi="Times New Roman" w:cs="Times New Roman"/>
-          <w:sz w:val="24"/>
-          <w:szCs w:val="24"/>
-        </w:rPr>
-        <w:t xml:space="preserve"> order, by comparing neighbors’ values it is possible to ensure that each increasing index’s value of the output array is greater than or equal to the immediately previous index’s value. Finally, to test if the function was pure, it was necessary to genera</w:t>
-      </w:r>
-      <w:r>
-        <w:rPr>
-          <w:rFonts w:ascii="Times New Roman" w:eastAsia="Times New Roman" w:hAnsi="Times New Roman" w:cs="Times New Roman"/>
-          <w:sz w:val="24"/>
-          <w:szCs w:val="24"/>
-        </w:rPr>
-        <w:t xml:space="preserve">te a second array along with the original test input array that is identical in values. To ensure the function upheld its pure properties, the output array from the original input to the second output array that used the second input array to check if the </w:t>
-      </w:r>
-      <w:r>
-        <w:rPr>
-          <w:rFonts w:ascii="Times New Roman" w:eastAsia="Times New Roman" w:hAnsi="Times New Roman" w:cs="Times New Roman"/>
-          <w:sz w:val="24"/>
-          <w:szCs w:val="24"/>
-        </w:rPr>
-        <w:t xml:space="preserve">values and their order are identical after sorting. </w:t>
+        <w:t>P</w:t>
+      </w:r>
+      <w:r>
+        <w:rPr>
+          <w:rFonts w:ascii="Times New Roman" w:eastAsia="Times New Roman" w:hAnsi="Times New Roman" w:cs="Times New Roman"/>
+          <w:sz w:val="24"/>
+          <w:szCs w:val="24"/>
+        </w:rPr>
+        <w:t xml:space="preserve">roperty-based testing involves checking the expected properties of </w:t>
+      </w:r>
+      <w:r>
+        <w:rPr>
+          <w:rFonts w:ascii="Times New Roman" w:eastAsia="Times New Roman" w:hAnsi="Times New Roman" w:cs="Times New Roman"/>
+          <w:sz w:val="24"/>
+          <w:szCs w:val="24"/>
+        </w:rPr>
+        <w:t>a</w:t>
+      </w:r>
+      <w:r>
+        <w:rPr>
+          <w:rFonts w:ascii="Times New Roman" w:eastAsia="Times New Roman" w:hAnsi="Times New Roman" w:cs="Times New Roman"/>
+          <w:sz w:val="24"/>
+          <w:szCs w:val="24"/>
+        </w:rPr>
+        <w:t xml:space="preserve"> behavior </w:t>
+      </w:r>
+      <w:r>
+        <w:rPr>
+          <w:rFonts w:ascii="Times New Roman" w:eastAsia="Times New Roman" w:hAnsi="Times New Roman" w:cs="Times New Roman"/>
+          <w:sz w:val="24"/>
+          <w:szCs w:val="24"/>
+        </w:rPr>
+        <w:t>against</w:t>
+      </w:r>
+      <w:r>
+        <w:rPr>
+          <w:rFonts w:ascii="Times New Roman" w:eastAsia="Times New Roman" w:hAnsi="Times New Roman" w:cs="Times New Roman"/>
+          <w:sz w:val="24"/>
+          <w:szCs w:val="24"/>
+        </w:rPr>
+        <w:t xml:space="preserve"> the observed properties of the b</w:t>
+      </w:r>
+      <w:r>
+        <w:rPr>
+          <w:rFonts w:ascii="Times New Roman" w:eastAsia="Times New Roman" w:hAnsi="Times New Roman" w:cs="Times New Roman"/>
+          <w:sz w:val="24"/>
+          <w:szCs w:val="24"/>
+        </w:rPr>
+        <w:t xml:space="preserve">ehavior. In this case, it was necessary at each iteration to generate an array of random length that each were comprised of also randomly generated integer values. These arrays each served as input into the </w:t>
+      </w:r>
+      <w:proofErr w:type="spellStart"/>
+      <w:r>
+        <w:rPr>
+          <w:rFonts w:ascii="Times New Roman" w:eastAsia="Times New Roman" w:hAnsi="Times New Roman" w:cs="Times New Roman"/>
+          <w:sz w:val="24"/>
+          <w:szCs w:val="24"/>
+        </w:rPr>
+        <w:t>Arrays.sort</w:t>
+      </w:r>
+      <w:proofErr w:type="spellEnd"/>
+      <w:r>
+        <w:rPr>
+          <w:rFonts w:ascii="Times New Roman" w:eastAsia="Times New Roman" w:hAnsi="Times New Roman" w:cs="Times New Roman"/>
+          <w:sz w:val="24"/>
+          <w:szCs w:val="24"/>
+        </w:rPr>
+        <w:t>() function</w:t>
+      </w:r>
+      <w:r>
+        <w:rPr>
+          <w:rFonts w:ascii="Times New Roman" w:eastAsia="Times New Roman" w:hAnsi="Times New Roman" w:cs="Times New Roman"/>
+          <w:sz w:val="24"/>
+          <w:szCs w:val="24"/>
+        </w:rPr>
+        <w:t>, and the random generation is part of the abstraction necessary to make property-based testing effective</w:t>
+      </w:r>
+      <w:r>
+        <w:rPr>
+          <w:rFonts w:ascii="Times New Roman" w:eastAsia="Times New Roman" w:hAnsi="Times New Roman" w:cs="Times New Roman"/>
+          <w:sz w:val="24"/>
+          <w:szCs w:val="24"/>
+        </w:rPr>
+        <w:t xml:space="preserve">. </w:t>
+      </w:r>
+      <w:r>
+        <w:rPr>
+          <w:rFonts w:ascii="Times New Roman" w:eastAsia="Times New Roman" w:hAnsi="Times New Roman" w:cs="Times New Roman"/>
+          <w:sz w:val="24"/>
+          <w:szCs w:val="24"/>
+        </w:rPr>
+        <w:t xml:space="preserve">Each of these arrays are considered input for the </w:t>
+      </w:r>
+      <w:proofErr w:type="spellStart"/>
+      <w:r>
+        <w:rPr>
+          <w:rFonts w:ascii="Times New Roman" w:eastAsia="Times New Roman" w:hAnsi="Times New Roman" w:cs="Times New Roman"/>
+          <w:sz w:val="24"/>
+          <w:szCs w:val="24"/>
+        </w:rPr>
+        <w:t>Arrays.sort</w:t>
+      </w:r>
+      <w:proofErr w:type="spellEnd"/>
+      <w:r>
+        <w:rPr>
+          <w:rFonts w:ascii="Times New Roman" w:eastAsia="Times New Roman" w:hAnsi="Times New Roman" w:cs="Times New Roman"/>
+          <w:sz w:val="24"/>
+          <w:szCs w:val="24"/>
+        </w:rPr>
+        <w:t>() function, and since the function does not clone the array, the array at the same reference is considered the output</w:t>
+      </w:r>
+      <w:r>
+        <w:rPr>
+          <w:rFonts w:ascii="Times New Roman" w:eastAsia="Times New Roman" w:hAnsi="Times New Roman" w:cs="Times New Roman"/>
+          <w:sz w:val="24"/>
+          <w:szCs w:val="24"/>
+        </w:rPr>
+        <w:t>. The properties then tested</w:t>
+      </w:r>
+      <w:r>
+        <w:rPr>
+          <w:rFonts w:ascii="Times New Roman" w:eastAsia="Times New Roman" w:hAnsi="Times New Roman" w:cs="Times New Roman"/>
+          <w:sz w:val="24"/>
+          <w:szCs w:val="24"/>
+        </w:rPr>
+        <w:t xml:space="preserve"> for each input </w:t>
+      </w:r>
+      <w:r>
+        <w:rPr>
+          <w:rFonts w:ascii="Times New Roman" w:eastAsia="Times New Roman" w:hAnsi="Times New Roman" w:cs="Times New Roman"/>
+          <w:sz w:val="24"/>
+          <w:szCs w:val="24"/>
+        </w:rPr>
+        <w:t xml:space="preserve">include </w:t>
+      </w:r>
+      <w:r>
+        <w:rPr>
+          <w:rFonts w:ascii="Times New Roman" w:eastAsia="Times New Roman" w:hAnsi="Times New Roman" w:cs="Times New Roman"/>
+          <w:sz w:val="24"/>
+          <w:szCs w:val="24"/>
+        </w:rPr>
+        <w:t xml:space="preserve">the array length size, </w:t>
+      </w:r>
+      <w:r>
+        <w:rPr>
+          <w:rFonts w:ascii="Times New Roman" w:eastAsia="Times New Roman" w:hAnsi="Times New Roman" w:cs="Times New Roman"/>
+          <w:sz w:val="24"/>
+          <w:szCs w:val="24"/>
+        </w:rPr>
+        <w:t xml:space="preserve">proper sort order of the output array, and </w:t>
+      </w:r>
+      <w:r>
+        <w:rPr>
+          <w:rFonts w:ascii="Times New Roman" w:eastAsia="Times New Roman" w:hAnsi="Times New Roman" w:cs="Times New Roman"/>
+          <w:sz w:val="24"/>
+          <w:szCs w:val="24"/>
+        </w:rPr>
+        <w:t xml:space="preserve">pureness of the </w:t>
+      </w:r>
+      <w:r>
+        <w:rPr>
+          <w:rFonts w:ascii="Times New Roman" w:eastAsia="Times New Roman" w:hAnsi="Times New Roman" w:cs="Times New Roman"/>
+          <w:sz w:val="24"/>
+          <w:szCs w:val="24"/>
+        </w:rPr>
+        <w:t>function</w:t>
+      </w:r>
+      <w:r>
+        <w:rPr>
+          <w:rFonts w:ascii="Times New Roman" w:eastAsia="Times New Roman" w:hAnsi="Times New Roman" w:cs="Times New Roman"/>
+          <w:sz w:val="24"/>
+          <w:szCs w:val="24"/>
+        </w:rPr>
+        <w:t>. By recording the original, randomly generated length of the input array, it was then possible to test that with the output array’s length</w:t>
+      </w:r>
+      <w:r>
+        <w:rPr>
+          <w:rFonts w:ascii="Times New Roman" w:eastAsia="Times New Roman" w:hAnsi="Times New Roman" w:cs="Times New Roman"/>
+          <w:sz w:val="24"/>
+          <w:szCs w:val="24"/>
+        </w:rPr>
+        <w:t xml:space="preserve"> was the same.</w:t>
+      </w:r>
+      <w:r>
+        <w:rPr>
+          <w:rFonts w:ascii="Times New Roman" w:eastAsia="Times New Roman" w:hAnsi="Times New Roman" w:cs="Times New Roman"/>
+          <w:sz w:val="24"/>
+          <w:szCs w:val="24"/>
+        </w:rPr>
+        <w:t xml:space="preserve"> Testing this ensures that no values were added or removed due to the sort function. </w:t>
+      </w:r>
+      <w:r>
+        <w:rPr>
+          <w:rFonts w:ascii="Times New Roman" w:eastAsia="Times New Roman" w:hAnsi="Times New Roman" w:cs="Times New Roman"/>
+          <w:sz w:val="24"/>
+          <w:szCs w:val="24"/>
+        </w:rPr>
+        <w:t>Next, it</w:t>
+      </w:r>
+      <w:r>
+        <w:rPr>
+          <w:rFonts w:ascii="Times New Roman" w:eastAsia="Times New Roman" w:hAnsi="Times New Roman" w:cs="Times New Roman"/>
+          <w:sz w:val="24"/>
+          <w:szCs w:val="24"/>
+        </w:rPr>
+        <w:t xml:space="preserve"> was possible to test if the output had </w:t>
+      </w:r>
+      <w:r>
+        <w:rPr>
+          <w:rFonts w:ascii="Times New Roman" w:eastAsia="Times New Roman" w:hAnsi="Times New Roman" w:cs="Times New Roman"/>
+          <w:sz w:val="24"/>
+          <w:szCs w:val="24"/>
+        </w:rPr>
+        <w:t>the proper sort</w:t>
+      </w:r>
+      <w:r>
+        <w:rPr>
+          <w:rFonts w:ascii="Times New Roman" w:eastAsia="Times New Roman" w:hAnsi="Times New Roman" w:cs="Times New Roman"/>
+          <w:sz w:val="24"/>
+          <w:szCs w:val="24"/>
+        </w:rPr>
+        <w:t xml:space="preserve"> order by</w:t>
+      </w:r>
+      <w:r>
+        <w:rPr>
+          <w:rFonts w:ascii="Times New Roman" w:eastAsia="Times New Roman" w:hAnsi="Times New Roman" w:cs="Times New Roman"/>
+          <w:sz w:val="24"/>
+          <w:szCs w:val="24"/>
+        </w:rPr>
+        <w:t xml:space="preserve"> comparing</w:t>
+      </w:r>
+      <w:r>
+        <w:rPr>
+          <w:rFonts w:ascii="Times New Roman" w:eastAsia="Times New Roman" w:hAnsi="Times New Roman" w:cs="Times New Roman"/>
+          <w:sz w:val="24"/>
+          <w:szCs w:val="24"/>
+        </w:rPr>
+        <w:t xml:space="preserve"> each neighbors’ values. This comparison allowed for the test to ensure that</w:t>
+      </w:r>
+      <w:r>
+        <w:rPr>
+          <w:rFonts w:ascii="Times New Roman" w:eastAsia="Times New Roman" w:hAnsi="Times New Roman" w:cs="Times New Roman"/>
+          <w:sz w:val="24"/>
+          <w:szCs w:val="24"/>
+        </w:rPr>
+        <w:t xml:space="preserve"> each increasing index</w:t>
+      </w:r>
+      <w:r>
+        <w:rPr>
+          <w:rFonts w:ascii="Times New Roman" w:eastAsia="Times New Roman" w:hAnsi="Times New Roman" w:cs="Times New Roman"/>
+          <w:sz w:val="24"/>
+          <w:szCs w:val="24"/>
+        </w:rPr>
+        <w:t xml:space="preserve">’s value of the output array was </w:t>
+      </w:r>
+      <w:r>
+        <w:rPr>
+          <w:rFonts w:ascii="Times New Roman" w:eastAsia="Times New Roman" w:hAnsi="Times New Roman" w:cs="Times New Roman"/>
+          <w:sz w:val="24"/>
+          <w:szCs w:val="24"/>
+        </w:rPr>
+        <w:t>greater than or equal to the immediately previous index’s value. Finally, to test if the function was pure, it was necessary to genera</w:t>
+      </w:r>
+      <w:r>
+        <w:rPr>
+          <w:rFonts w:ascii="Times New Roman" w:eastAsia="Times New Roman" w:hAnsi="Times New Roman" w:cs="Times New Roman"/>
+          <w:sz w:val="24"/>
+          <w:szCs w:val="24"/>
+        </w:rPr>
+        <w:t>te a second array along with the o</w:t>
+      </w:r>
+      <w:r>
+        <w:rPr>
+          <w:rFonts w:ascii="Times New Roman" w:eastAsia="Times New Roman" w:hAnsi="Times New Roman" w:cs="Times New Roman"/>
+          <w:sz w:val="24"/>
+          <w:szCs w:val="24"/>
+        </w:rPr>
+        <w:t>riginal test input array that is</w:t>
+      </w:r>
+      <w:r>
+        <w:rPr>
+          <w:rFonts w:ascii="Times New Roman" w:eastAsia="Times New Roman" w:hAnsi="Times New Roman" w:cs="Times New Roman"/>
+          <w:sz w:val="24"/>
+          <w:szCs w:val="24"/>
+        </w:rPr>
+        <w:t xml:space="preserve"> identical in values</w:t>
+      </w:r>
+      <w:r>
+        <w:rPr>
+          <w:rFonts w:ascii="Times New Roman" w:eastAsia="Times New Roman" w:hAnsi="Times New Roman" w:cs="Times New Roman"/>
+          <w:sz w:val="24"/>
+          <w:szCs w:val="24"/>
+        </w:rPr>
+        <w:t xml:space="preserve"> and order</w:t>
+      </w:r>
+      <w:r>
+        <w:rPr>
+          <w:rFonts w:ascii="Times New Roman" w:eastAsia="Times New Roman" w:hAnsi="Times New Roman" w:cs="Times New Roman"/>
+          <w:sz w:val="24"/>
+          <w:szCs w:val="24"/>
+        </w:rPr>
+        <w:t>. To ensure</w:t>
+      </w:r>
+      <w:r>
+        <w:rPr>
+          <w:rFonts w:ascii="Times New Roman" w:eastAsia="Times New Roman" w:hAnsi="Times New Roman" w:cs="Times New Roman"/>
+          <w:sz w:val="24"/>
+          <w:szCs w:val="24"/>
+        </w:rPr>
+        <w:t xml:space="preserve"> that</w:t>
+      </w:r>
+      <w:r>
+        <w:rPr>
+          <w:rFonts w:ascii="Times New Roman" w:eastAsia="Times New Roman" w:hAnsi="Times New Roman" w:cs="Times New Roman"/>
+          <w:sz w:val="24"/>
+          <w:szCs w:val="24"/>
+        </w:rPr>
+        <w:t xml:space="preserve"> the function upheld its pure properties, the output array from the original input to the second output array that used the second input array to check if the </w:t>
+      </w:r>
+      <w:r>
+        <w:rPr>
+          <w:rFonts w:ascii="Times New Roman" w:eastAsia="Times New Roman" w:hAnsi="Times New Roman" w:cs="Times New Roman"/>
+          <w:sz w:val="24"/>
+          <w:szCs w:val="24"/>
+        </w:rPr>
+        <w:t xml:space="preserve">values and their order are </w:t>
+      </w:r>
+      <w:r>
+        <w:rPr>
+          <w:rFonts w:ascii="Times New Roman" w:eastAsia="Times New Roman" w:hAnsi="Times New Roman" w:cs="Times New Roman"/>
+          <w:sz w:val="24"/>
+          <w:szCs w:val="24"/>
+        </w:rPr>
+        <w:t xml:space="preserve">still </w:t>
+      </w:r>
+      <w:r>
+        <w:rPr>
+          <w:rFonts w:ascii="Times New Roman" w:eastAsia="Times New Roman" w:hAnsi="Times New Roman" w:cs="Times New Roman"/>
+          <w:sz w:val="24"/>
+          <w:szCs w:val="24"/>
+        </w:rPr>
+        <w:t xml:space="preserve">identical after sorting. </w:t>
       </w:r>
       <w:r>
         <w:rPr>
@@ -298,31 +691,115 @@
           <w:szCs w:val="24"/>
         </w:rPr>
         <w:tab/>
-        <w:t>I did experience some minor issues that were mostly due to the limitations and properties of Java, the sort function, and my knowledge. Since the Arrays.sort() function operates on the input array witho</w:t>
-      </w:r>
-      <w:r>
-        <w:rPr>
-          <w:rFonts w:ascii="Times New Roman" w:eastAsia="Times New Roman" w:hAnsi="Times New Roman" w:cs="Times New Roman"/>
-          <w:sz w:val="24"/>
-          <w:szCs w:val="24"/>
-        </w:rPr>
-        <w:t>ut copying it, I had to create a second, identical array each time, as discussed above, to test whether or not the Arrays.sort() function was pure for that input. Another issue faced during this project was due to Java’s limitation on maximum array size. D</w:t>
-      </w:r>
-      <w:r>
-        <w:rPr>
-          <w:rFonts w:ascii="Times New Roman" w:eastAsia="Times New Roman" w:hAnsi="Times New Roman" w:cs="Times New Roman"/>
-          <w:sz w:val="24"/>
-          <w:szCs w:val="24"/>
-        </w:rPr>
-        <w:t>ue to memory limitations and variations between machines, I had to find a reasonable range for my random array generation. Since the maximum value of an integer was much too large for both memory as well time sensitivity due to both the costs of generating</w:t>
-      </w:r>
-      <w:r>
-        <w:rPr>
-          <w:rFonts w:ascii="Times New Roman" w:eastAsia="Times New Roman" w:hAnsi="Times New Roman" w:cs="Times New Roman"/>
-          <w:sz w:val="24"/>
-          <w:szCs w:val="24"/>
-        </w:rPr>
-        <w:t xml:space="preserve"> the arrays as well as sorting (O(n log(n))) them both. This meant that I had to find a good balance between testing arrays of larger length and test feasibility. I ended up choosing a ranging in size of 0 to 100,000.</w:t>
+        <w:t xml:space="preserve">I did experience some minor issues that were mostly due to the limitations and properties of Java, the sort function, and my knowledge. Since the </w:t>
+      </w:r>
+      <w:proofErr w:type="spellStart"/>
+      <w:r>
+        <w:rPr>
+          <w:rFonts w:ascii="Times New Roman" w:eastAsia="Times New Roman" w:hAnsi="Times New Roman" w:cs="Times New Roman"/>
+          <w:sz w:val="24"/>
+          <w:szCs w:val="24"/>
+        </w:rPr>
+        <w:t>Arrays.sort</w:t>
+      </w:r>
+      <w:proofErr w:type="spellEnd"/>
+      <w:r>
+        <w:rPr>
+          <w:rFonts w:ascii="Times New Roman" w:eastAsia="Times New Roman" w:hAnsi="Times New Roman" w:cs="Times New Roman"/>
+          <w:sz w:val="24"/>
+          <w:szCs w:val="24"/>
+        </w:rPr>
+        <w:t>() function operates on the input array witho</w:t>
+      </w:r>
+      <w:r>
+        <w:rPr>
+          <w:rFonts w:ascii="Times New Roman" w:eastAsia="Times New Roman" w:hAnsi="Times New Roman" w:cs="Times New Roman"/>
+          <w:sz w:val="24"/>
+          <w:szCs w:val="24"/>
+        </w:rPr>
+        <w:t xml:space="preserve">ut copying it, I had to create a second, identical array each time, as discussed above, to test whether or not the </w:t>
+      </w:r>
+      <w:proofErr w:type="spellStart"/>
+      <w:r>
+        <w:rPr>
+          <w:rFonts w:ascii="Times New Roman" w:eastAsia="Times New Roman" w:hAnsi="Times New Roman" w:cs="Times New Roman"/>
+          <w:sz w:val="24"/>
+          <w:szCs w:val="24"/>
+        </w:rPr>
+        <w:t>Arrays.sort</w:t>
+      </w:r>
+      <w:proofErr w:type="spellEnd"/>
+      <w:r>
+        <w:rPr>
+          <w:rFonts w:ascii="Times New Roman" w:eastAsia="Times New Roman" w:hAnsi="Times New Roman" w:cs="Times New Roman"/>
+          <w:sz w:val="24"/>
+          <w:szCs w:val="24"/>
+        </w:rPr>
+        <w:t>() function was pure for that input. Another issue faced during this project was due to Java’s limitation on maximum array size. D</w:t>
+      </w:r>
+      <w:r>
+        <w:rPr>
+          <w:rFonts w:ascii="Times New Roman" w:eastAsia="Times New Roman" w:hAnsi="Times New Roman" w:cs="Times New Roman"/>
+          <w:sz w:val="24"/>
+          <w:szCs w:val="24"/>
+        </w:rPr>
+        <w:t>ue to memory limitations</w:t>
+      </w:r>
+      <w:r>
+        <w:rPr>
+          <w:rFonts w:ascii="Times New Roman" w:eastAsia="Times New Roman" w:hAnsi="Times New Roman" w:cs="Times New Roman"/>
+          <w:sz w:val="24"/>
+          <w:szCs w:val="24"/>
+        </w:rPr>
+        <w:t xml:space="preserve"> and variations between machines</w:t>
+      </w:r>
+      <w:r>
+        <w:rPr>
+          <w:rFonts w:ascii="Times New Roman" w:eastAsia="Times New Roman" w:hAnsi="Times New Roman" w:cs="Times New Roman"/>
+          <w:sz w:val="24"/>
+          <w:szCs w:val="24"/>
+        </w:rPr>
+        <w:t>, I had to find a reasonable range for my random array generation. Since the maximum value of an integer was much too large for both memory as well time sensitivity due to both the costs of generating</w:t>
+      </w:r>
+      <w:r>
+        <w:rPr>
+          <w:rFonts w:ascii="Times New Roman" w:eastAsia="Times New Roman" w:hAnsi="Times New Roman" w:cs="Times New Roman"/>
+          <w:sz w:val="24"/>
+          <w:szCs w:val="24"/>
+        </w:rPr>
+        <w:t xml:space="preserve"> the arrays a</w:t>
+      </w:r>
+      <w:r>
+        <w:rPr>
+          <w:rFonts w:ascii="Times New Roman" w:eastAsia="Times New Roman" w:hAnsi="Times New Roman" w:cs="Times New Roman"/>
+          <w:sz w:val="24"/>
+          <w:szCs w:val="24"/>
+        </w:rPr>
+        <w:t xml:space="preserve">s well as sorting </w:t>
+      </w:r>
+      <w:r>
+        <w:rPr>
+          <w:rFonts w:ascii="Times New Roman" w:eastAsia="Times New Roman" w:hAnsi="Times New Roman" w:cs="Times New Roman"/>
+          <w:sz w:val="24"/>
+          <w:szCs w:val="24"/>
+        </w:rPr>
+        <w:t xml:space="preserve">them both. This meant that I had to find a good balance between </w:t>
+      </w:r>
+      <w:r>
+        <w:rPr>
+          <w:rFonts w:ascii="Times New Roman" w:eastAsia="Times New Roman" w:hAnsi="Times New Roman" w:cs="Times New Roman"/>
+          <w:sz w:val="24"/>
+          <w:szCs w:val="24"/>
+        </w:rPr>
+        <w:t>testing</w:t>
+      </w:r>
+      <w:r>
+        <w:rPr>
+          <w:rFonts w:ascii="Times New Roman" w:eastAsia="Times New Roman" w:hAnsi="Times New Roman" w:cs="Times New Roman"/>
+          <w:sz w:val="24"/>
+          <w:szCs w:val="24"/>
+        </w:rPr>
+        <w:t xml:space="preserve"> arrays of larger length and test feasibility. I ended up choosing a ranging in size of 0 to 100,000.</w:t>
       </w:r>
     </w:p>
     <w:p>
@@ -350,8 +827,8 @@
         <w:spacing w:before="0"/>
         <w:contextualSpacing w:val="0"/>
       </w:pPr>
-      <w:bookmarkStart w:id="21" w:name="h.ilqjfk8q700x" w:colFirst="0" w:colLast="0"/>
-      <w:bookmarkEnd w:id="21"/>
+      <w:bookmarkStart w:id="20" w:name="h.ilqjfk8q700x" w:colFirst="0" w:colLast="0"/>
+      <w:bookmarkEnd w:id="20"/>
       <w:r>
         <w:lastRenderedPageBreak/>
         <w:t>Screenshot</w:t>
@@ -405,14 +882,27 @@
     <w:p/>
     <w:p/>
     <w:p>
+      <w:bookmarkStart w:id="21" w:name="_GoBack"/>
+      <w:bookmarkEnd w:id="21"/>
+    </w:p>
+    <w:p/>
+    <w:p/>
+    <w:p/>
+    <w:p/>
+    <w:p>
       <w:pPr>
         <w:pStyle w:val="Heading3"/>
         <w:contextualSpacing w:val="0"/>
       </w:pPr>
       <w:bookmarkStart w:id="22" w:name="h.z8cbqdeutzca" w:colFirst="0" w:colLast="0"/>
       <w:bookmarkEnd w:id="22"/>
-      <w:r>
-        <w:t>Github Location:</w:t>
+      <w:proofErr w:type="spellStart"/>
+      <w:r>
+        <w:t>Github</w:t>
+      </w:r>
+      <w:proofErr w:type="spellEnd"/>
+      <w:r>
+        <w:t xml:space="preserve"> Location:</w:t>
       </w:r>
     </w:p>
     <w:p>
@@ -461,7 +951,29 @@
           <w:szCs w:val="24"/>
           <w:highlight w:val="white"/>
         </w:rPr>
-        <w:t>The source for the project is contained within the 'src' directory and is named 'ArraysSortPropertyBasedTest.java'.</w:t>
+        <w:t>The source for the project is contained within the '</w:t>
+      </w:r>
+      <w:proofErr w:type="spellStart"/>
+      <w:r>
+        <w:rPr>
+          <w:rFonts w:ascii="Times New Roman" w:eastAsia="Times New Roman" w:hAnsi="Times New Roman" w:cs="Times New Roman"/>
+          <w:color w:val="333333"/>
+          <w:sz w:val="24"/>
+          <w:szCs w:val="24"/>
+          <w:highlight w:val="white"/>
+        </w:rPr>
+        <w:t>src</w:t>
+      </w:r>
+      <w:proofErr w:type="spellEnd"/>
+      <w:r>
+        <w:rPr>
+          <w:rFonts w:ascii="Times New Roman" w:eastAsia="Times New Roman" w:hAnsi="Times New Roman" w:cs="Times New Roman"/>
+          <w:color w:val="333333"/>
+          <w:sz w:val="24"/>
+          <w:szCs w:val="24"/>
+          <w:highlight w:val="white"/>
+        </w:rPr>
+        <w:t>' directory and is named 'ArraysSortPropertyBasedTest.java'.</w:t>
       </w:r>
     </w:p>
     <w:sectPr>
@@ -512,13 +1024,23 @@
 <file path=word/footer2.xml><?xml version="1.0" encoding="utf-8"?>
 <w:ftr xmlns:wpc="http://schemas.microsoft.com/office/word/2010/wordprocessingCanvas" xmlns:mo="http://schemas.microsoft.com/office/mac/office/2008/main" xmlns:mc="http://schemas.openxmlformats.org/markup-compatibility/2006" xmlns:mv="urn:schemas-microsoft-com:mac:vml" xmlns:o="urn:schemas-microsoft-com:office:office" xmlns:r="http://schemas.openxmlformats.org/officeDocument/2006/relationships" xmlns:m="http://schemas.openxmlformats.org/officeDocument/2006/math" xmlns:v="urn:schemas-microsoft-com:vml" xmlns:wp14="http://schemas.microsoft.com/office/word/2010/wordprocessingDrawing" xmlns:wp="http://schemas.openxmlformats.org/drawingml/2006/wordprocessingDrawing" xmlns:w10="urn:schemas-microsoft-com:office:word" xmlns:w="http://schemas.openxmlformats.org/wordprocessingml/2006/main" xmlns:w14="http://schemas.microsoft.com/office/word/2010/wordml" xmlns:w15="http://schemas.microsoft.com/office/word/2012/wordml" xmlns:wpg="http://schemas.microsoft.com/office/word/2010/wordprocessingGroup" xmlns:wpi="http://schemas.microsoft.com/office/word/2010/wordprocessingInk" xmlns:wne="http://schemas.microsoft.com/office/word/2006/wordml" xmlns:wps="http://schemas.microsoft.com/office/word/2010/wordprocessingShape" mc:Ignorable="w14 w15 wp14">
   <w:p>
+    <w:proofErr w:type="spellStart"/>
     <w:r>
       <w:rPr>
         <w:rFonts w:ascii="Times New Roman" w:eastAsia="Times New Roman" w:hAnsi="Times New Roman" w:cs="Times New Roman"/>
         <w:sz w:val="24"/>
         <w:szCs w:val="24"/>
       </w:rPr>
-      <w:t>Github Link to Pro</w:t>
+      <w:t>Github</w:t>
+    </w:r>
+    <w:proofErr w:type="spellEnd"/>
+    <w:r>
+      <w:rPr>
+        <w:rFonts w:ascii="Times New Roman" w:eastAsia="Times New Roman" w:hAnsi="Times New Roman" w:cs="Times New Roman"/>
+        <w:sz w:val="24"/>
+        <w:szCs w:val="24"/>
+      </w:rPr>
+      <w:t xml:space="preserve"> Link to Pro</w:t>
     </w:r>
     <w:r>
       <w:rPr>

</xml_diff>